<commit_message>
Added SSS2DOC transformation and files
</commit_message>
<xml_diff>
--- a/req_docs/SOL-EST-RCD-0050.docx
+++ b/req_docs/SOL-EST-RCD-0050.docx
@@ -20,7 +20,7 @@
     </w:p>
     <w:p>
       <w:r>
-        <w:t>The Solar Orbiter mission has its origins in a proposal called "Messenger" that was submitted by Richter et al. in 1982 in response to an ESA call for mission ideas. At the meeting "Crossroads for European Solar and Heliospheric Physics" held in Tenerife in March 1998, the Heliophysics community recommended to: "launch an ESA Solar Orbiter as ESA's next flexible mission, with possible international participation, for launch around 2007." The kick-off meeting for a preassessment study of the "ESA Solar Orbiter" concept was held at ESTEC on 25 March 1999.</w:t>
+        <w:t>The Solar Orbiter mission has its origins in a proposal called Messenger that was submitted by Richter et al. in 1982 in response to an ESA call for mission ideas. At the meeting Crossroads for European Solar and Heliospheric Physics held in Tenerife in March 1998, the Heliophysics community recommended to: launch an ESA Solar Orbiter as ESA's next flexible mission, with possible international participation, for launch around 2007. The kick-off meeting for a preassessment study of the ESA Solar Orbiter concept was held at ESTEC on 25 March 1999.</w:t>
       </w:r>
     </w:p>
     <w:p>
@@ -30,7 +30,7 @@
     </w:p>
     <w:p>
       <w:r>
-        <w:t>Work continued on the mission and payload definition throughout 2005 and 2006 and at its meeting in February 2007, SPC instructed the Executive to find ways to implement Solar Orbiter within a financial envelope of 300 M€ (at 2006 EC), while keeping a realistic contingency margin. In response to this request, a Joint Science and Technology Definition Team (JSTDT) comprising scientists and engineers appointed by ESA and NASA, studied the benefits to be gained by combining ESA's Solar Orbiter mission and NASA's Solar Sentinels into a joint programme.</w:t>
+        <w:t>Work continued on the mission and payload definition throughout 2005 and 2006 and at its meeting in February 2007, SPC instructed the Executive to find ways to implement Solar Orbiter within a financial envelope of 300 Mâ‚¬ (at 2006 EC), while keeping a realistic contingency margin. In response to this request, a Joint Science and Technology Definition Team (JSTDT) comprising scientists and engineers appointed by ESA and NASA, studied the benefits to be gained by combining ESA's Solar Orbiter mission and NASA's Solar Sentinels into a joint programme.</w:t>
       </w:r>
     </w:p>
     <w:p>
@@ -50,7 +50,7 @@
     </w:p>
     <w:p>
       <w:r>
-        <w:t>At its 128th meeting on 17th &amp; 18th February 2010, ESA's Science Programme Committee made a further programmatic change by endorsing a "fast track" approach for Solar Orbiter outlined in ESA/SPC(2010)3, rev. 1. This approach is based on the scientific viability of raising the minimum perihelion to 0.28 AU and on making maximum re-use of BepiColombo technologies and units. It calls for the start of a full spacecraft implementation (Phases B2/C/D) in early 2011, with mission confirmation by the SPC in Q2 2011.</w:t>
+        <w:t>At its 128th meeting on 17th &amp; 18th February 2010, ESA's Science Programme Committee made a further programmatic change by endorsing a fast track approach for Solar Orbiter outlined in ESA/SPC(2010)3, rev. 1. This approach is based on the scientific viability of raising the minimum perihelion to 0.28 AU and on making maximum re-use of BepiColombo technologies and units. It calls for the start of a full spacecraft implementation (Phases B2/C/D) in early 2011, with mission confirmation by the SPC in Q2 2011.</w:t>
       </w:r>
     </w:p>
     <w:p>
@@ -128,11 +128,11 @@
       <w:r>
         <w:t>NR-27</w:t>
       </w:r>
-      <w:bookmarkEnd w:id="0"/>
       <w:r>
         <w:tab/>
         <w:t>Solar Orbiter Operations Requirements Document. SO-ESC-RS-05001 issue 1 rev 8</w:t>
       </w:r>
+      <w:bookmarkEnd w:id="0"/>
     </w:p>
     <w:p>
       <w:pPr>
@@ -142,11 +142,11 @@
       <w:r>
         <w:t>NR-28</w:t>
       </w:r>
-      <w:bookmarkEnd w:id="1"/>
       <w:r>
         <w:tab/>
         <w:t>Solar Orbiter TM/T- and Packet Structure ICD. SOL-S-ASTR-TN-0079 issue 7</w:t>
       </w:r>
+      <w:bookmarkEnd w:id="1"/>
     </w:p>
     <w:p>
       <w:pPr>
@@ -164,11 +164,11 @@
       <w:r>
         <w:t>IR-06</w:t>
       </w:r>
-      <w:bookmarkEnd w:id="2"/>
       <w:r>
         <w:tab/>
         <w:t>Solar Orbiter Science Requirements Document. SOL-EST-RS-1858 issue 2 rev 0</w:t>
       </w:r>
+      <w:bookmarkEnd w:id="2"/>
     </w:p>
     <w:p>
       <w:pPr>
@@ -184,9 +184,9 @@
       </w:pPr>
       <w:r>
         <w:t>EPD</w:t>
+      </w:r>
+      <w:r>
         <w:tab/>
-      </w:r>
-      <w:r>
         <w:t>Energetic Particle Detector</w:t>
       </w:r>
     </w:p>
@@ -196,9 +196,9 @@
       </w:pPr>
       <w:r>
         <w:t>EPT</w:t>
+      </w:r>
+      <w:r>
         <w:tab/>
-      </w:r>
-      <w:r>
         <w:t>Electron and Proton Telescope</w:t>
       </w:r>
     </w:p>
@@ -208,9 +208,9 @@
       </w:pPr>
       <w:r>
         <w:t>FFT</w:t>
+      </w:r>
+      <w:r>
         <w:tab/>
-      </w:r>
-      <w:r>
         <w:t>Full Functional Test</w:t>
       </w:r>
     </w:p>
@@ -220,9 +220,9 @@
       </w:pPr>
       <w:r>
         <w:t>FM</w:t>
+      </w:r>
+      <w:r>
         <w:tab/>
-      </w:r>
-      <w:r>
         <w:t>Flight Model</w:t>
       </w:r>
     </w:p>
@@ -232,9 +232,9 @@
       </w:pPr>
       <w:r>
         <w:t>GSE</w:t>
+      </w:r>
+      <w:r>
         <w:tab/>
-      </w:r>
-      <w:r>
         <w:t>Ground Support Equipment</w:t>
       </w:r>
     </w:p>
@@ -244,9 +244,9 @@
       </w:pPr>
       <w:r>
         <w:t>HET</w:t>
+      </w:r>
+      <w:r>
         <w:tab/>
-      </w:r>
-      <w:r>
         <w:t>High Energy Telescope</w:t>
       </w:r>
     </w:p>
@@ -256,9 +256,9 @@
       </w:pPr>
       <w:r>
         <w:t>LISN</w:t>
+      </w:r>
+      <w:r>
         <w:tab/>
-      </w:r>
-      <w:r>
         <w:t>Line Impedance Stabilization Network</w:t>
       </w:r>
     </w:p>
@@ -268,9 +268,9 @@
       </w:pPr>
       <w:r>
         <w:t>QM</w:t>
+      </w:r>
+      <w:r>
         <w:tab/>
-      </w:r>
-      <w:r>
         <w:t>Qualification Model</w:t>
       </w:r>
     </w:p>
@@ -280,9 +280,9 @@
       </w:pPr>
       <w:r>
         <w:t>S/C</w:t>
+      </w:r>
+      <w:r>
         <w:tab/>
-      </w:r>
-      <w:r>
         <w:t>Spacecraft</w:t>
       </w:r>
     </w:p>
@@ -292,9 +292,9 @@
       </w:pPr>
       <w:r>
         <w:t>SpW</w:t>
+      </w:r>
+      <w:r>
         <w:tab/>
-      </w:r>
-      <w:r>
         <w:t>Space Wire</w:t>
       </w:r>
     </w:p>
@@ -304,9 +304,9 @@
       </w:pPr>
       <w:r>
         <w:t>STEP</w:t>
+      </w:r>
+      <w:r>
         <w:tab/>
-      </w:r>
-      <w:r>
         <w:t>SupraThermal Electrons and Protons</w:t>
       </w:r>
     </w:p>
@@ -316,9 +316,9 @@
       </w:pPr>
       <w:r>
         <w:t>TBC</w:t>
+      </w:r>
+      <w:r>
         <w:tab/>
-      </w:r>
-      <w:r>
         <w:t>To Be Confirmed</w:t>
       </w:r>
     </w:p>
@@ -328,9 +328,9 @@
       </w:pPr>
       <w:r>
         <w:t>TBD</w:t>
+      </w:r>
+      <w:r>
         <w:tab/>
-      </w:r>
-      <w:r>
         <w:t>To Be Determined</w:t>
       </w:r>
     </w:p>
@@ -340,9 +340,9 @@
       </w:pPr>
       <w:r>
         <w:t>TC/TM</w:t>
+      </w:r>
+      <w:r>
         <w:tab/>
-      </w:r>
-      <w:r>
         <w:t>Telecommand / Telemetry</w:t>
       </w:r>
     </w:p>
@@ -352,9 +352,9 @@
       </w:pPr>
       <w:r>
         <w:t>TM</w:t>
+      </w:r>
+      <w:r>
         <w:tab/>
-      </w:r>
-      <w:r>
         <w:t>Telemetry</w:t>
       </w:r>
     </w:p>
@@ -363,7 +363,7 @@
         <w:pStyle w:val="Heading1"/>
       </w:pPr>
       <w:r>
-        <w:t>General Description</w:t>
+        <w:t>Software Overview</w:t>
       </w:r>
     </w:p>
     <w:p>
@@ -384,7 +384,7 @@
     </w:p>
     <w:p>
       <w:r>
-        <w:t>Solar Orbiter's mission is to address the central question of Heliophysics: How does the Sun create and control the heliosphere? This, in turn, is a fundamental part of the second science question of ESA's Cosmic Vision programme: "How does the solar system work?". Solar Orbiter is specifically designed to identify the origins and causes of the solar wind, the heliospheric magnetic field, the solar energetic particles, the transient interplanetary disturbances, and the Sun's magnetic field itself.</w:t>
+        <w:t>Solar Orbiter's mission is to address the central question of Heliophysics: How does the Sun create and control the heliosphere? This, in turn, is a fundamental part of the second science question of ESA's Cosmic Vision programme: How does the solar system work?. Solar Orbiter is specifically designed to identify the origins and causes of the solar wind, the heliospheric magnetic field, the solar energetic particles, the transient interplanetary disturbances, and the Sun's magnetic field itself.</w:t>
       </w:r>
     </w:p>
     <w:p>
@@ -462,15 +462,18 @@
     </w:p>
     <w:p>
       <w:r>
-        <w:t>During the out-of-ecliptic part of the orbit, the spacecraft will reach higher solar latitudes (up to 34º close to the end of the mission), making detailed studies of the Sun's polar regions possible.</w:t>
-      </w:r>
-    </w:p>
-    <w:p>
-      <w:r>
-        <w:t xml:space="preserve">The ESA document "Solar Orbiter Science Requirements Document" </w:t>
+        <w:t>During the out-of-ecliptic part of the orbit, the spacecraft will reach higher solar latitudes (up to 34Âº close to the end of the mission), making detailed studies of the Sun's polar regions possible.</w:t>
+      </w:r>
+    </w:p>
+    <w:p>
+      <w:r>
+        <w:t xml:space="preserve">The ESA document Solar Orbiter Science Requirements Document </w:t>
       </w:r>
       <w:hyperlink w:anchor="IR-06">
         <w:r>
+          <w:rPr>
+            <w:i/>
+          </w:rPr>
           <w:t>IR-06</w:t>
         </w:r>
       </w:hyperlink>
@@ -507,7 +510,7 @@
         <w:pStyle w:val="Heading2"/>
       </w:pPr>
       <w:r>
-        <w:t>Assumptions Dependencies</w:t>
+        <w:t>Assumptions and Dependencies</w:t>
       </w:r>
     </w:p>
     <w:p>
@@ -523,7 +526,7 @@
         <w:pStyle w:val="Heading2"/>
       </w:pPr>
       <w:r>
-        <w:t>General Requirements</w:t>
+        <w:t>General</w:t>
       </w:r>
     </w:p>
     <w:p>
@@ -536,8 +539,8 @@
     </w:p>
     <w:tbl>
       <w:tblPr>
+        <w:tblW w:w="5000" w:type="pct"/>
         <w:tblStyle w:val="TableGridFirstRowColummShadow"/>
-        <w:tblW w:w="5000" w:type="pct"/>
       </w:tblPr>
       <w:tr>
         <w:tc>
@@ -569,6 +572,71 @@
       <w:tr>
         <w:tc>
           <w:tcPr>
+					</w:tcPr>
+          <w:p>
+            <w:r>
+              <w:rPr>
+                <w:b/>
+              </w:rPr>
+              <w:t>Description</w:t>
+            </w:r>
+          </w:p>
+        </w:tc>
+        <w:tc>
+          <w:tcPr>
+					</w:tcPr>
+          <w:p>
+            <w:r>
+              <w:t>The PI shall ensure that the instrument HW has a nominal life time of 7.1 years in space.</w:t>
+            </w:r>
+          </w:p>
+        </w:tc>
+      </w:tr>
+      <w:tr>
+        <w:tc>
+          <w:tcPr>
+					</w:tcPr>
+          <w:p>
+            <w:r>
+              <w:rPr>
+                <w:b/>
+              </w:rPr>
+              <w:t>Validation Method</w:t>
+            </w:r>
+          </w:p>
+        </w:tc>
+        <w:tc>
+          <w:tcPr>
+					</w:tcPr>
+          <w:p>
+            <w:r>
+              <w:rPr>
+                <w:b/>
+              </w:rPr>
+              <w:t>A</w:t>
+            </w:r>
+          </w:p>
+        </w:tc>
+      </w:tr>
+    </w:tbl>
+    <w:p>
+      <w:r>
+        <w:t>EIDA-1657</w:t>
+      </w:r>
+    </w:p>
+    <w:p>
+      <w:r>
+        <w:t>Nominal life time starts at launch and finishes after VGAM-4, which defines the end of the nominal science mission phase.</w:t>
+      </w:r>
+    </w:p>
+    <w:tbl>
+      <w:tblPr>
+        <w:tblW w:w="5000" w:type="pct"/>
+        <w:tblStyle w:val="TableGridFirstRowColummShadow"/>
+      </w:tblPr>
+      <w:tr>
+        <w:tc>
+          <w:tcPr>
             <w:tcW w:w="1000" w:type="pct"/>
           </w:tcPr>
           <w:p>
@@ -576,18 +644,112 @@
               <w:rPr>
                 <w:b/>
               </w:rPr>
+              <w:t>Name</w:t>
+            </w:r>
+          </w:p>
+        </w:tc>
+        <w:tc>
+          <w:tcPr>
+					</w:tcPr>
+          <w:p>
+            <w:r>
+              <w:rPr>
+                <w:b/>
+              </w:rPr>
+              <w:t>R-007</w:t>
+            </w:r>
+          </w:p>
+        </w:tc>
+      </w:tr>
+      <w:tr>
+        <w:tc>
+          <w:tcPr>
+					</w:tcPr>
+          <w:p>
+            <w:r>
+              <w:rPr>
+                <w:b/>
+              </w:rPr>
               <w:t>Description</w:t>
             </w:r>
           </w:p>
         </w:tc>
         <w:tc>
-          <w:p>
-            <w:r>
-              <w:t>The PI shall ensure that the instrument HW has a nominal life time of 7.1 years in space.</w:t>
-            </w:r>
-          </w:p>
-        </w:tc>
-      </w:tr>
+          <w:tcPr>
+					</w:tcPr>
+          <w:p>
+            <w:r>
+              <w:t>The PI shall ensure that the overall instrument design is compatible with a shelf-life time of two years due to a possible launch delay from the nominal launch date.</w:t>
+            </w:r>
+          </w:p>
+        </w:tc>
+      </w:tr>
+      <w:tr>
+        <w:tc>
+          <w:tcPr>
+					</w:tcPr>
+          <w:p>
+            <w:r>
+              <w:rPr>
+                <w:b/>
+              </w:rPr>
+              <w:t>Validation Method</w:t>
+            </w:r>
+          </w:p>
+        </w:tc>
+        <w:tc>
+          <w:tcPr>
+					</w:tcPr>
+          <w:p>
+            <w:r>
+              <w:rPr>
+                <w:b/>
+              </w:rPr>
+              <w:t>A</w:t>
+            </w:r>
+          </w:p>
+        </w:tc>
+      </w:tr>
+    </w:tbl>
+    <w:p>
+      <w:r>
+        <w:t>EIDA-1659</w:t>
+      </w:r>
+    </w:p>
+    <w:p>
+      <w:r>
+        <w:t>The PI should ensure that the overall instrument design is compatible with an extended lifetime of 10.2 years. This extended lifetime includes the nominal lifetime and ends after VGAM-6.</w:t>
+      </w:r>
+    </w:p>
+    <w:p>
+      <w:pPr>
+        <w:pStyle w:val="Heading2"/>
+      </w:pPr>
+      <w:r>
+        <w:t>Capabilities</w:t>
+      </w:r>
+    </w:p>
+    <w:p>
+      <w:pPr>
+        <w:pStyle w:val="Heading2"/>
+      </w:pPr>
+      <w:r>
+        <w:t>System Interface</w:t>
+      </w:r>
+    </w:p>
+    <w:p>
+      <w:pPr>
+        <w:pStyle w:val="Heading3"/>
+      </w:pPr>
+      <w:r>
+        <w:t>Data Management Interface and Design</w:t>
+      </w:r>
+    </w:p>
+    <w:tbl>
+      <w:tblPr>
+        <w:tblW w:w="5000" w:type="pct"/>
+        <w:tblStyle w:val="TableGridFirstRowColummShadow"/>
+      </w:tblPr>
       <w:tr>
         <w:tc>
           <w:tcPr>
@@ -598,44 +760,6 @@
               <w:rPr>
                 <w:b/>
               </w:rPr>
-              <w:t>Validation Method</w:t>
-            </w:r>
-          </w:p>
-        </w:tc>
-        <w:tc>
-          <w:p>
-            <w:r>
-              <w:t>Analysis</w:t>
-            </w:r>
-          </w:p>
-        </w:tc>
-      </w:tr>
-    </w:tbl>
-    <w:p>
-      <w:r>
-        <w:t>EIDA-1657</w:t>
-      </w:r>
-    </w:p>
-    <w:p>
-      <w:r>
-        <w:t>Nominal life time starts at launch and finishes after VGAM-4, which defines the end of the nominal science mission phase.</w:t>
-      </w:r>
-    </w:p>
-    <w:tbl>
-      <w:tblPr>
-        <w:tblStyle w:val="TableGridFirstRowColummShadow"/>
-        <w:tblW w:w="5000" w:type="pct"/>
-      </w:tblPr>
-      <w:tr>
-        <w:tc>
-          <w:tcPr>
-            <w:tcW w:w="1000" w:type="pct"/>
-          </w:tcPr>
-          <w:p>
-            <w:r>
-              <w:rPr>
-                <w:b/>
-              </w:rPr>
               <w:t>Name</w:t>
             </w:r>
           </w:p>
@@ -648,16 +772,15 @@
               <w:rPr>
                 <w:b/>
               </w:rPr>
-              <w:t>R-007</w:t>
-            </w:r>
-          </w:p>
-        </w:tc>
-      </w:tr>
-      <w:tr>
-        <w:tc>
-          <w:tcPr>
-            <w:tcW w:w="1000" w:type="pct"/>
-          </w:tcPr>
+              <w:t>R-180</w:t>
+            </w:r>
+          </w:p>
+        </w:tc>
+      </w:tr>
+      <w:tr>
+        <w:tc>
+          <w:tcPr>
+					</w:tcPr>
           <w:p>
             <w:r>
               <w:rPr>
@@ -668,123 +791,17 @@
           </w:p>
         </w:tc>
         <w:tc>
-          <w:p>
-            <w:r>
-              <w:t>The PI shall ensure that the overall instrument design is compatible with a shelflife time of two years due to a possible launch delay from the nominal launch date.</w:t>
-            </w:r>
-          </w:p>
-        </w:tc>
-      </w:tr>
-      <w:tr>
-        <w:tc>
-          <w:tcPr>
-            <w:tcW w:w="1000" w:type="pct"/>
-          </w:tcPr>
-          <w:p>
-            <w:r>
-              <w:rPr>
-                <w:b/>
-              </w:rPr>
-              <w:t>Validation Method</w:t>
-            </w:r>
-          </w:p>
-        </w:tc>
-        <w:tc>
-          <w:p>
-            <w:r>
-              <w:t>Analysis</w:t>
-            </w:r>
-          </w:p>
-        </w:tc>
-      </w:tr>
-    </w:tbl>
-    <w:p>
-      <w:r>
-        <w:t>EIDA-1659</w:t>
-      </w:r>
-    </w:p>
-    <w:p>
-      <w:r>
-        <w:t>The PI should ensure that the overall instrument design is compatible with an extended lifetime of 10.2 years. This extended lifetime includes the nominal lifetime and ends after VGAM-6.</w:t>
-      </w:r>
-    </w:p>
-    <w:p>
-      <w:pPr>
-        <w:pStyle w:val="Heading2"/>
-      </w:pPr>
-      <w:r>
-        <w:t>Capabilities Requirements</w:t>
-      </w:r>
-    </w:p>
-    <w:p>
-      <w:pPr>
-        <w:pStyle w:val="Heading2"/>
-      </w:pPr>
-      <w:r>
-        <w:t>System Interface Requirements</w:t>
-      </w:r>
-    </w:p>
-    <w:p>
-      <w:pPr>
-        <w:pStyle w:val="Heading3"/>
-      </w:pPr>
-      <w:r>
-        <w:t>Data Management Interface and Design</w:t>
-      </w:r>
-    </w:p>
-    <w:tbl>
-      <w:tblPr>
-        <w:tblStyle w:val="TableGridFirstRowColummShadow"/>
-        <w:tblW w:w="5000" w:type="pct"/>
-      </w:tblPr>
-      <w:tr>
-        <w:tc>
-          <w:tcPr>
-            <w:tcW w:w="1000" w:type="pct"/>
-          </w:tcPr>
-          <w:p>
-            <w:r>
-              <w:rPr>
-                <w:b/>
-              </w:rPr>
-              <w:t>Name</w:t>
-            </w:r>
-          </w:p>
-        </w:tc>
-        <w:tc>
-          <w:tcPr>
-					</w:tcPr>
-          <w:p>
-            <w:r>
-              <w:rPr>
-                <w:b/>
-              </w:rPr>
-              <w:t>R-180</w:t>
-            </w:r>
-          </w:p>
-        </w:tc>
-      </w:tr>
-      <w:tr>
-        <w:tc>
-          <w:tcPr>
-            <w:tcW w:w="1000" w:type="pct"/>
-          </w:tcPr>
-          <w:p>
-            <w:r>
-              <w:rPr>
-                <w:b/>
-              </w:rPr>
-              <w:t>Description</w:t>
-            </w:r>
-          </w:p>
-        </w:tc>
-        <w:tc>
+          <w:tcPr>
+					</w:tcPr>
           <w:p>
             <w:r>
               <w:t xml:space="preserve">The PI shall ensure that the instrument comply to the associated TM-/ TC-Packet Services specified as mandatory for the payload in </w:t>
             </w:r>
             <w:hyperlink w:anchor="NR-28">
               <w:r>
+                <w:rPr>
+                  <w:i/>
+                </w:rPr>
                 <w:t>NR-28</w:t>
               </w:r>
             </w:hyperlink>
@@ -797,8 +814,7 @@
       <w:tr>
         <w:tc>
           <w:tcPr>
-            <w:tcW w:w="1000" w:type="pct"/>
-          </w:tcPr>
+					</w:tcPr>
           <w:p>
             <w:r>
               <w:rPr>
@@ -809,9 +825,14 @@
           </w:p>
         </w:tc>
         <w:tc>
-          <w:p>
-            <w:r>
-              <w:t>Testing</w:t>
+          <w:tcPr>
+					</w:tcPr>
+          <w:p>
+            <w:r>
+              <w:rPr>
+                <w:b/>
+              </w:rPr>
+              <w:t>T</w:t>
             </w:r>
           </w:p>
         </w:tc>
@@ -828,6 +849,9 @@
       </w:r>
       <w:hyperlink w:anchor="NR-28">
         <w:r>
+          <w:rPr>
+            <w:i/>
+          </w:rPr>
           <w:t>NR-28</w:t>
         </w:r>
       </w:hyperlink>
@@ -941,7 +965,7 @@
         <w:pStyle w:val="Heading2"/>
       </w:pPr>
       <w:r>
-        <w:t>Adaptation Missionization Requirements</w:t>
+        <w:t>Adaptation and Missionization</w:t>
       </w:r>
     </w:p>
     <w:p>
@@ -954,8 +978,8 @@
     </w:p>
     <w:tbl>
       <w:tblPr>
+        <w:tblW w:w="5000" w:type="pct"/>
         <w:tblStyle w:val="TableGridFirstRowColummShadow"/>
-        <w:tblW w:w="5000" w:type="pct"/>
       </w:tblPr>
       <w:tr>
         <w:tc>
@@ -987,8 +1011,7 @@
       <w:tr>
         <w:tc>
           <w:tcPr>
-            <w:tcW w:w="1000" w:type="pct"/>
-          </w:tcPr>
+					</w:tcPr>
           <w:p>
             <w:r>
               <w:rPr>
@@ -999,12 +1022,17 @@
           </w:p>
         </w:tc>
         <w:tc>
+          <w:tcPr>
+					</w:tcPr>
           <w:p>
             <w:r>
               <w:t xml:space="preserve">The PI shall comply with the relevant requirements specified in the Solar Orbiter Operation Requirements Document </w:t>
             </w:r>
             <w:hyperlink w:anchor="NR-27">
               <w:r>
+                <w:rPr>
+                  <w:i/>
+                </w:rPr>
                 <w:t>NR-27</w:t>
               </w:r>
             </w:hyperlink>
@@ -1017,6 +1045,75 @@
       <w:tr>
         <w:tc>
           <w:tcPr>
+					</w:tcPr>
+          <w:p>
+            <w:r>
+              <w:rPr>
+                <w:b/>
+              </w:rPr>
+              <w:t>Validation Method</w:t>
+            </w:r>
+          </w:p>
+        </w:tc>
+        <w:tc>
+          <w:tcPr>
+					</w:tcPr>
+          <w:p>
+            <w:r>
+              <w:rPr>
+                <w:b/>
+              </w:rPr>
+              <w:t>T</w:t>
+            </w:r>
+          </w:p>
+        </w:tc>
+      </w:tr>
+    </w:tbl>
+    <w:p>
+      <w:r>
+        <w:t>EIDA-333</w:t>
+      </w:r>
+    </w:p>
+    <w:p>
+      <w:pPr>
+        <w:pStyle w:val="Heading2"/>
+      </w:pPr>
+      <w:r>
+        <w:t>Computer Resource</w:t>
+      </w:r>
+    </w:p>
+    <w:p>
+      <w:pPr>
+        <w:pStyle w:val="Heading2"/>
+      </w:pPr>
+      <w:r>
+        <w:t>Security</w:t>
+      </w:r>
+    </w:p>
+    <w:p>
+      <w:pPr>
+        <w:pStyle w:val="Heading2"/>
+      </w:pPr>
+      <w:r>
+        <w:t>Safety</w:t>
+      </w:r>
+    </w:p>
+    <w:p>
+      <w:pPr>
+        <w:pStyle w:val="Heading3"/>
+      </w:pPr>
+      <w:r>
+        <w:t>Instrument Autonomy and FDIR</w:t>
+      </w:r>
+    </w:p>
+    <w:tbl>
+      <w:tblPr>
+        <w:tblW w:w="5000" w:type="pct"/>
+        <w:tblStyle w:val="TableGridFirstRowColummShadow"/>
+      </w:tblPr>
+      <w:tr>
+        <w:tc>
+          <w:tcPr>
             <w:tcW w:w="1000" w:type="pct"/>
           </w:tcPr>
           <w:p>
@@ -1024,71 +1121,6 @@
               <w:rPr>
                 <w:b/>
               </w:rPr>
-              <w:t>Validation Method</w:t>
-            </w:r>
-          </w:p>
-        </w:tc>
-        <w:tc>
-          <w:p>
-            <w:r>
-              <w:t>Testing</w:t>
-            </w:r>
-          </w:p>
-        </w:tc>
-      </w:tr>
-    </w:tbl>
-    <w:p>
-      <w:r>
-        <w:t>EIDA-333</w:t>
-      </w:r>
-    </w:p>
-    <w:p>
-      <w:pPr>
-        <w:pStyle w:val="Heading2"/>
-      </w:pPr>
-      <w:r>
-        <w:t>Computer Resource Requirements</w:t>
-      </w:r>
-    </w:p>
-    <w:p>
-      <w:pPr>
-        <w:pStyle w:val="Heading2"/>
-      </w:pPr>
-      <w:r>
-        <w:t>Security Requirements</w:t>
-      </w:r>
-    </w:p>
-    <w:p>
-      <w:pPr>
-        <w:pStyle w:val="Heading2"/>
-      </w:pPr>
-      <w:r>
-        <w:t>Safety Requirements</w:t>
-      </w:r>
-    </w:p>
-    <w:p>
-      <w:pPr>
-        <w:pStyle w:val="Heading3"/>
-      </w:pPr>
-      <w:r>
-        <w:t>Instrument Autonomy and FDIR</w:t>
-      </w:r>
-    </w:p>
-    <w:tbl>
-      <w:tblPr>
-        <w:tblStyle w:val="TableGridFirstRowColummShadow"/>
-        <w:tblW w:w="5000" w:type="pct"/>
-      </w:tblPr>
-      <w:tr>
-        <w:tc>
-          <w:tcPr>
-            <w:tcW w:w="1000" w:type="pct"/>
-          </w:tcPr>
-          <w:p>
-            <w:r>
-              <w:rPr>
-                <w:b/>
-              </w:rPr>
               <w:t>Name</w:t>
             </w:r>
           </w:p>
@@ -1109,8 +1141,7 @@
       <w:tr>
         <w:tc>
           <w:tcPr>
-            <w:tcW w:w="1000" w:type="pct"/>
-          </w:tcPr>
+					</w:tcPr>
           <w:p>
             <w:r>
               <w:rPr>
@@ -1121,12 +1152,17 @@
           </w:p>
         </w:tc>
         <w:tc>
+          <w:tcPr>
+					</w:tcPr>
           <w:p>
             <w:r>
               <w:t xml:space="preserve">The PI shall comply with the requirements regarding FDIR and Onboard Reconfiguration Handling as specified in the section 2.2.2 and section 2.2.3 of </w:t>
             </w:r>
             <w:hyperlink w:anchor="NR-27">
               <w:r>
+                <w:rPr>
+                  <w:i/>
+                </w:rPr>
                 <w:t>NR-27</w:t>
               </w:r>
             </w:hyperlink>
@@ -1139,6 +1175,43 @@
       <w:tr>
         <w:tc>
           <w:tcPr>
+					</w:tcPr>
+          <w:p>
+            <w:r>
+              <w:rPr>
+                <w:b/>
+              </w:rPr>
+              <w:t>Validation Method</w:t>
+            </w:r>
+          </w:p>
+        </w:tc>
+        <w:tc>
+          <w:tcPr>
+					</w:tcPr>
+          <w:p>
+            <w:r>
+              <w:rPr>
+                <w:b/>
+              </w:rPr>
+              <w:t>T</w:t>
+            </w:r>
+          </w:p>
+        </w:tc>
+      </w:tr>
+    </w:tbl>
+    <w:p>
+      <w:r>
+        <w:t>EIDA-3074</w:t>
+      </w:r>
+    </w:p>
+    <w:tbl>
+      <w:tblPr>
+        <w:tblW w:w="5000" w:type="pct"/>
+        <w:tblStyle w:val="TableGridFirstRowColummShadow"/>
+      </w:tblPr>
+      <w:tr>
+        <w:tc>
+          <w:tcPr>
             <w:tcW w:w="1000" w:type="pct"/>
           </w:tcPr>
           <w:p>
@@ -1146,39 +1219,6 @@
               <w:rPr>
                 <w:b/>
               </w:rPr>
-              <w:t>Validation Method</w:t>
-            </w:r>
-          </w:p>
-        </w:tc>
-        <w:tc>
-          <w:p>
-            <w:r>
-              <w:t>Testing</w:t>
-            </w:r>
-          </w:p>
-        </w:tc>
-      </w:tr>
-    </w:tbl>
-    <w:p>
-      <w:r>
-        <w:t>EIDA-3074</w:t>
-      </w:r>
-    </w:p>
-    <w:tbl>
-      <w:tblPr>
-        <w:tblStyle w:val="TableGridFirstRowColummShadow"/>
-        <w:tblW w:w="5000" w:type="pct"/>
-      </w:tblPr>
-      <w:tr>
-        <w:tc>
-          <w:tcPr>
-            <w:tcW w:w="1000" w:type="pct"/>
-          </w:tcPr>
-          <w:p>
-            <w:r>
-              <w:rPr>
-                <w:b/>
-              </w:rPr>
               <w:t>Name</w:t>
             </w:r>
           </w:p>
@@ -1199,8 +1239,7 @@
       <w:tr>
         <w:tc>
           <w:tcPr>
-            <w:tcW w:w="1000" w:type="pct"/>
-          </w:tcPr>
+					</w:tcPr>
           <w:p>
             <w:r>
               <w:rPr>
@@ -1211,12 +1250,17 @@
           </w:p>
         </w:tc>
         <w:tc>
+          <w:tcPr>
+					</w:tcPr>
           <w:p>
             <w:r>
               <w:t xml:space="preserve">The PI shall implement a connection test service (Service 17) according to the specifications given chapter 3 of </w:t>
             </w:r>
             <w:hyperlink w:anchor="NR-27">
               <w:r>
+                <w:rPr>
+                  <w:i/>
+                </w:rPr>
                 <w:t>NR-27</w:t>
               </w:r>
             </w:hyperlink>
@@ -1229,6 +1273,43 @@
       <w:tr>
         <w:tc>
           <w:tcPr>
+					</w:tcPr>
+          <w:p>
+            <w:r>
+              <w:rPr>
+                <w:b/>
+              </w:rPr>
+              <w:t>Validation Method</w:t>
+            </w:r>
+          </w:p>
+        </w:tc>
+        <w:tc>
+          <w:tcPr>
+					</w:tcPr>
+          <w:p>
+            <w:r>
+              <w:rPr>
+                <w:b/>
+              </w:rPr>
+              <w:t>T</w:t>
+            </w:r>
+          </w:p>
+        </w:tc>
+      </w:tr>
+    </w:tbl>
+    <w:p>
+      <w:r>
+        <w:t>EIDA-3076</w:t>
+      </w:r>
+    </w:p>
+    <w:tbl>
+      <w:tblPr>
+        <w:tblW w:w="5000" w:type="pct"/>
+        <w:tblStyle w:val="TableGridFirstRowColummShadow"/>
+      </w:tblPr>
+      <w:tr>
+        <w:tc>
+          <w:tcPr>
             <w:tcW w:w="1000" w:type="pct"/>
           </w:tcPr>
           <w:p>
@@ -1236,14 +1317,68 @@
               <w:rPr>
                 <w:b/>
               </w:rPr>
+              <w:t>Name</w:t>
+            </w:r>
+          </w:p>
+        </w:tc>
+        <w:tc>
+          <w:tcPr>
+					</w:tcPr>
+          <w:p>
+            <w:r>
+              <w:rPr>
+                <w:b/>
+              </w:rPr>
+              <w:t>R-264</w:t>
+            </w:r>
+          </w:p>
+        </w:tc>
+      </w:tr>
+      <w:tr>
+        <w:tc>
+          <w:tcPr>
+					</w:tcPr>
+          <w:p>
+            <w:r>
+              <w:rPr>
+                <w:b/>
+              </w:rPr>
+              <w:t>Description</w:t>
+            </w:r>
+          </w:p>
+        </w:tc>
+        <w:tc>
+          <w:tcPr>
+					</w:tcPr>
+          <w:p>
+            <w:r>
+              <w:t>The PI shall ensure that anomaly Instrument reports, if any, are generated only once per anomaly occurrence even if the anomaly is detected during successive cycles.</w:t>
+            </w:r>
+          </w:p>
+        </w:tc>
+      </w:tr>
+      <w:tr>
+        <w:tc>
+          <w:tcPr>
+					</w:tcPr>
+          <w:p>
+            <w:r>
+              <w:rPr>
+                <w:b/>
+              </w:rPr>
               <w:t>Validation Method</w:t>
             </w:r>
           </w:p>
         </w:tc>
         <w:tc>
-          <w:p>
-            <w:r>
-              <w:t>Testing</w:t>
+          <w:tcPr>
+					</w:tcPr>
+          <w:p>
+            <w:r>
+              <w:rPr>
+                <w:b/>
+              </w:rPr>
+              <w:t>T</w:t>
             </w:r>
           </w:p>
         </w:tc>
@@ -1251,13 +1386,53 @@
     </w:tbl>
     <w:p>
       <w:r>
-        <w:t>EIDA-3076</w:t>
+        <w:t>EIDA-3038</w:t>
+      </w:r>
+    </w:p>
+    <w:p>
+      <w:pPr>
+        <w:pStyle w:val="Heading2"/>
+      </w:pPr>
+      <w:r>
+        <w:t>Reliability and Availability</w:t>
+      </w:r>
+    </w:p>
+    <w:p>
+      <w:pPr>
+        <w:pStyle w:val="Heading2"/>
+      </w:pPr>
+      <w:r>
+        <w:t>Quality</w:t>
+      </w:r>
+    </w:p>
+    <w:p>
+      <w:pPr>
+        <w:pStyle w:val="Heading2"/>
+      </w:pPr>
+      <w:r>
+        <w:t>Design</w:t>
+      </w:r>
+    </w:p>
+    <w:p>
+      <w:pPr>
+        <w:pStyle w:val="Heading2"/>
+      </w:pPr>
+      <w:r>
+        <w:t>Software Operations</w:t>
+      </w:r>
+    </w:p>
+    <w:p>
+      <w:pPr>
+        <w:pStyle w:val="Heading3"/>
+      </w:pPr>
+      <w:r>
+        <w:t>Software Design and Interface</w:t>
       </w:r>
     </w:p>
     <w:tbl>
       <w:tblPr>
+        <w:tblW w:w="5000" w:type="pct"/>
         <w:tblStyle w:val="TableGridFirstRowColummShadow"/>
-        <w:tblW w:w="5000" w:type="pct"/>
       </w:tblPr>
       <w:tr>
         <w:tc>
@@ -1281,16 +1456,15 @@
               <w:rPr>
                 <w:b/>
               </w:rPr>
-              <w:t>R-264</w:t>
-            </w:r>
-          </w:p>
-        </w:tc>
-      </w:tr>
-      <w:tr>
-        <w:tc>
-          <w:tcPr>
-            <w:tcW w:w="1000" w:type="pct"/>
-          </w:tcPr>
+              <w:t>R-406</w:t>
+            </w:r>
+          </w:p>
+        </w:tc>
+      </w:tr>
+      <w:tr>
+        <w:tc>
+          <w:tcPr>
+					</w:tcPr>
           <w:p>
             <w:r>
               <w:rPr>
@@ -1301,134 +1475,17 @@
           </w:p>
         </w:tc>
         <w:tc>
-          <w:p>
-            <w:r>
-              <w:t>The PI shall ensure that anomaly Instrument reports, if any, are generated only once per anomaly occurrence even if the anomaly is detected during successive cycles.</w:t>
-            </w:r>
-          </w:p>
-        </w:tc>
-      </w:tr>
-      <w:tr>
-        <w:tc>
-          <w:tcPr>
-            <w:tcW w:w="1000" w:type="pct"/>
-          </w:tcPr>
-          <w:p>
-            <w:r>
-              <w:rPr>
-                <w:b/>
-              </w:rPr>
-              <w:t>Validation Method</w:t>
-            </w:r>
-          </w:p>
-        </w:tc>
-        <w:tc>
-          <w:p>
-            <w:r>
-              <w:t>Testing</w:t>
-            </w:r>
-          </w:p>
-        </w:tc>
-      </w:tr>
-    </w:tbl>
-    <w:p>
-      <w:r>
-        <w:t>EIDA-3038</w:t>
-      </w:r>
-    </w:p>
-    <w:p>
-      <w:pPr>
-        <w:pStyle w:val="Heading2"/>
-      </w:pPr>
-      <w:r>
-        <w:t>Reliability Availability Requirements</w:t>
-      </w:r>
-    </w:p>
-    <w:p>
-      <w:pPr>
-        <w:pStyle w:val="Heading2"/>
-      </w:pPr>
-      <w:r>
-        <w:t>Quality Requirements</w:t>
-      </w:r>
-    </w:p>
-    <w:p>
-      <w:pPr>
-        <w:pStyle w:val="Heading2"/>
-      </w:pPr>
-      <w:r>
-        <w:t>Design Requirements</w:t>
-      </w:r>
-    </w:p>
-    <w:p>
-      <w:pPr>
-        <w:pStyle w:val="Heading2"/>
-      </w:pPr>
-      <w:r>
-        <w:t>Software Operations Requirements</w:t>
-      </w:r>
-    </w:p>
-    <w:p>
-      <w:pPr>
-        <w:pStyle w:val="Heading3"/>
-      </w:pPr>
-      <w:r>
-        <w:t>Software Design and Interface</w:t>
-      </w:r>
-    </w:p>
-    <w:tbl>
-      <w:tblPr>
-        <w:tblStyle w:val="TableGridFirstRowColummShadow"/>
-        <w:tblW w:w="5000" w:type="pct"/>
-      </w:tblPr>
-      <w:tr>
-        <w:tc>
-          <w:tcPr>
-            <w:tcW w:w="1000" w:type="pct"/>
-          </w:tcPr>
-          <w:p>
-            <w:r>
-              <w:rPr>
-                <w:b/>
-              </w:rPr>
-              <w:t>Name</w:t>
-            </w:r>
-          </w:p>
-        </w:tc>
-        <w:tc>
-          <w:tcPr>
-					</w:tcPr>
-          <w:p>
-            <w:r>
-              <w:rPr>
-                <w:b/>
-              </w:rPr>
-              <w:t>R-406</w:t>
-            </w:r>
-          </w:p>
-        </w:tc>
-      </w:tr>
-      <w:tr>
-        <w:tc>
-          <w:tcPr>
-            <w:tcW w:w="1000" w:type="pct"/>
-          </w:tcPr>
-          <w:p>
-            <w:r>
-              <w:rPr>
-                <w:b/>
-              </w:rPr>
-              <w:t>Description</w:t>
-            </w:r>
-          </w:p>
-        </w:tc>
-        <w:tc>
+          <w:tcPr>
+					</w:tcPr>
           <w:p>
             <w:r>
               <w:t xml:space="preserve">The PI shall comply with the requirements regarding Onboard Processors, Software and Memory Management as specified in section 2.3.2 of </w:t>
             </w:r>
             <w:hyperlink w:anchor="NR-27">
               <w:r>
+                <w:rPr>
+                  <w:i/>
+                </w:rPr>
                 <w:t>NR-27</w:t>
               </w:r>
             </w:hyperlink>
@@ -1441,8 +1498,7 @@
       <w:tr>
         <w:tc>
           <w:tcPr>
-            <w:tcW w:w="1000" w:type="pct"/>
-          </w:tcPr>
+					</w:tcPr>
           <w:p>
             <w:r>
               <w:rPr>
@@ -1453,9 +1509,14 @@
           </w:p>
         </w:tc>
         <w:tc>
-          <w:p>
-            <w:r>
-              <w:t>Testing</w:t>
+          <w:tcPr>
+					</w:tcPr>
+          <w:p>
+            <w:r>
+              <w:rPr>
+                <w:b/>
+              </w:rPr>
+              <w:t>T</w:t>
             </w:r>
           </w:p>
         </w:tc>
@@ -1471,15 +1532,15 @@
         <w:pStyle w:val="Heading2"/>
       </w:pPr>
       <w:r>
-        <w:t>Software Maintenance Requirements</w:t>
-      </w:r>
-    </w:p>
-    <w:p>
-      <w:pPr>
-        <w:pStyle w:val="Heading2"/>
-      </w:pPr>
-      <w:r>
-        <w:t>System Software Observability Requirements</w:t>
+        <w:t>Software Maintenance</w:t>
+      </w:r>
+    </w:p>
+    <w:p>
+      <w:pPr>
+        <w:pStyle w:val="Heading2"/>
+      </w:pPr>
+      <w:r>
+        <w:t>System Software Observability</w:t>
       </w:r>
     </w:p>
     <w:p>
@@ -1487,15 +1548,15 @@
         <w:pStyle w:val="Heading1"/>
       </w:pPr>
       <w:r>
-        <w:t>Verification Validation Integration Requirements</w:t>
-      </w:r>
-    </w:p>
-    <w:p>
-      <w:pPr>
-        <w:pStyle w:val="Heading2"/>
-      </w:pPr>
-      <w:r>
-        <w:t>Verification Validation Process Requirements</w:t>
+        <w:t>Specific Requirements</w:t>
+      </w:r>
+    </w:p>
+    <w:p>
+      <w:pPr>
+        <w:pStyle w:val="Heading2"/>
+      </w:pPr>
+      <w:r>
+        <w:t>Verification and Validation Process</w:t>
       </w:r>
     </w:p>
     <w:p>
@@ -1511,15 +1572,15 @@
         <w:pStyle w:val="Heading2"/>
       </w:pPr>
       <w:r>
-        <w:t>Validation Requirements</w:t>
-      </w:r>
-    </w:p>
-    <w:p>
-      <w:pPr>
-        <w:pStyle w:val="Heading2"/>
-      </w:pPr>
-      <w:r>
-        <w:t>Verification Requirements</w:t>
+        <w:t>Validation</w:t>
+      </w:r>
+    </w:p>
+    <w:p>
+      <w:pPr>
+        <w:pStyle w:val="Heading2"/>
+      </w:pPr>
+      <w:r>
+        <w:t>Verification</w:t>
       </w:r>
     </w:p>
     <w:p>
@@ -1527,7 +1588,7 @@
         <w:pStyle w:val="Heading1"/>
       </w:pPr>
       <w:r>
-        <w:t>System Models</w:t>
+        <w:t>Logical Models</w:t>
       </w:r>
     </w:p>
   </w:body>

</xml_diff>

<commit_message>
Added TBCs/TBDs to all documents and transformations
</commit_message>
<xml_diff>
--- a/req_docs/SOL-EST-RCD-0050.docx
+++ b/req_docs/SOL-EST-RCD-0050.docx
@@ -30,7 +30,7 @@
     </w:p>
     <w:p>
       <w:r>
-        <w:t>Work continued on the mission and payload definition throughout 2005 and 2006 and at its meeting in February 2007, SPC instructed the Executive to find ways to implement Solar Orbiter within a financial envelope of 300 Mâ‚¬ (at 2006 EC), while keeping a realistic contingency margin. In response to this request, a Joint Science and Technology Definition Team (JSTDT) comprising scientists and engineers appointed by ESA and NASA, studied the benefits to be gained by combining ESA's Solar Orbiter mission and NASA's Solar Sentinels into a joint programme.</w:t>
+        <w:t>Work continued on the mission and payload definition throughout 2005 and 2006 and at its meeting in February 2007, SPC instructed the Executive to find ways to implement Solar Orbiter within a financial envelope of 300 M€ (at 2006 EC), while keeping a realistic contingency margin. In response to this request, a Joint Science and Technology Definition Team (JSTDT) comprising scientists and engineers appointed by ESA and NASA, studied the benefits to be gained by combining ESA's Solar Orbiter mission and NASA's Solar Sentinels into a joint programme.</w:t>
       </w:r>
     </w:p>
     <w:p>
@@ -480,7 +480,7 @@
     </w:p>
     <w:p>
       <w:r>
-        <w:t>During the out-of-ecliptic part of the orbit, the spacecraft will reach higher solar latitudes (up to 34Âº close to the end of the mission), making detailed studies of the Sun's polar regions possible.</w:t>
+        <w:t>During the out-of-ecliptic part of the orbit, the spacecraft will reach higher solar latitudes (up to 34º close to the end of the mission), making detailed studies of the Sun's polar regions possible.</w:t>
       </w:r>
     </w:p>
     <w:p>
@@ -605,7 +605,18 @@
 					</w:tcPr>
           <w:p>
             <w:r>
-              <w:t>The PI shall ensure that the instrument HW has a nominal life time of 7.1 years in space.</w:t>
+              <w:t xml:space="preserve">The PI shall ensure that the instrument HW has a nominal life time of </w:t>
+            </w:r>
+            <w:hyperlink w:anchor="TBC Nominal Life">
+              <w:r>
+                <w:rPr>
+                  <w:i/>
+                </w:rPr>
+                <w:t>7.1 years TBC</w:t>
+              </w:r>
+            </w:hyperlink>
+            <w:r>
+              <w:t xml:space="preserve"> in space.</w:t>
             </w:r>
           </w:p>
         </w:tc>
@@ -736,7 +747,18 @@
     </w:p>
     <w:p>
       <w:r>
-        <w:t>The PI should ensure that the overall instrument design is compatible with an extended lifetime of 10.2 years. This extended lifetime includes the nominal lifetime and ends after VGAM-6.</w:t>
+        <w:t xml:space="preserve">The PI should ensure that the overall instrument design is compatible with an extended lifetime of </w:t>
+      </w:r>
+      <w:hyperlink w:anchor="TBC Extended Life">
+        <w:r>
+          <w:rPr>
+            <w:i/>
+          </w:rPr>
+          <w:t>10.2 years TBC</w:t>
+        </w:r>
+      </w:hyperlink>
+      <w:r>
+        <w:t>. This extended lifetime includes the nominal lifetime and ends after VGAM-6.</w:t>
       </w:r>
     </w:p>
     <w:p>
@@ -1608,6 +1630,54 @@
       <w:r>
         <w:t>Logical Models</w:t>
       </w:r>
+    </w:p>
+    <w:p>
+      <w:pPr>
+        <w:pStyle w:val="Heading1"/>
+      </w:pPr>
+      <w:r>
+        <w:t>Annex: TBCs/TBDs</w:t>
+      </w:r>
+    </w:p>
+    <w:p>
+      <w:r>
+        <w:rPr>
+          <w:b/>
+        </w:rPr>
+        <w:t>TBCs</w:t>
+      </w:r>
+    </w:p>
+    <w:p>
+      <w:bookmarkStart w:id="3" w:name="TBC Nominal Life"/>
+      <w:r>
+        <w:rPr>
+          <w:i/>
+        </w:rPr>
+        <w:t>TBC Nominal Life</w:t>
+      </w:r>
+      <w:r>
+        <w:t xml:space="preserve">: </w:t>
+      </w:r>
+      <w:r>
+        <w:t>Nominal Life (7.1 years)</w:t>
+      </w:r>
+      <w:bookmarkEnd w:id="3"/>
+    </w:p>
+    <w:p>
+      <w:bookmarkStart w:id="4" w:name="TBC Extended Life"/>
+      <w:r>
+        <w:rPr>
+          <w:i/>
+        </w:rPr>
+        <w:t>TBC Extended Life</w:t>
+      </w:r>
+      <w:r>
+        <w:t xml:space="preserve">: </w:t>
+      </w:r>
+      <w:r>
+        <w:t>Extended Life (10.1 years)</w:t>
+      </w:r>
+      <w:bookmarkEnd w:id="4"/>
     </w:p>
   </w:body>
 </w:document>

</xml_diff>

<commit_message>
Updated all procedures to fixed and improved versions
</commit_message>
<xml_diff>
--- a/req_docs/SOL-EST-RCD-0050.docx
+++ b/req_docs/SOL-EST-RCD-0050.docx
@@ -1596,7 +1596,7 @@
     </w:tbl>
     <w:p>
       <w:r>
-        <w:t>EIDA-333</w:t>
+        <w:t>EIDA-3333</w:t>
       </w:r>
     </w:p>
     <w:p>
@@ -2489,10 +2489,18 @@
     </w:p>
     <w:p>
       <w:pPr>
+        <w:pStyle w:val="Heading2"/>
+      </w:pPr>
+      <w:r>
+        <w:t>Software Maintenance</w:t>
+      </w:r>
+    </w:p>
+    <w:p>
+      <w:pPr>
         <w:pStyle w:val="Heading3"/>
       </w:pPr>
       <w:r>
-        <w:t>Mission Operations</w:t>
+        <w:t>Payload On-Board Software Maintenance</w:t>
       </w:r>
     </w:p>
     <w:tbl>
@@ -2522,121 +2530,7 @@
               <w:rPr>
                 <w:b/>
               </w:rPr>
-              <w:t>R-3333</w:t>
-            </w:r>
-          </w:p>
-        </w:tc>
-      </w:tr>
-      <w:tr>
-        <w:tc>
-          <w:tcPr>
-					</w:tcPr>
-          <w:p>
-            <w:r>
-              <w:rPr>
-                <w:b/>
-              </w:rPr>
-              <w:t>Description</w:t>
-            </w:r>
-          </w:p>
-        </w:tc>
-        <w:tc>
-          <w:tcPr>
-					</w:tcPr>
-          <w:p>
-            <w:r>
-              <w:t xml:space="preserve">The PI shall comply with the relevant requirements specified in the Solar Orbiter Operation Requirements Document </w:t>
-            </w:r>
-            <w:hyperlink w:anchor="NR-27">
-              <w:r>
-                <w:rPr>
-                  <w:i/>
-                </w:rPr>
-                <w:t>NR-27</w:t>
-              </w:r>
-            </w:hyperlink>
-            <w:r>
-              <w:t xml:space="preserve"> on Spacecraft Control (Section 2.1) and referenced documents therein.</w:t>
-            </w:r>
-          </w:p>
-        </w:tc>
-      </w:tr>
-      <w:tr>
-        <w:tc>
-          <w:tcPr>
-					</w:tcPr>
-          <w:p>
-            <w:r>
-              <w:rPr>
-                <w:b/>
-              </w:rPr>
-              <w:t>Validation Method</w:t>
-            </w:r>
-          </w:p>
-        </w:tc>
-        <w:tc>
-          <w:tcPr>
-					</w:tcPr>
-          <w:p>
-            <w:r>
-              <w:rPr>
-                <w:b/>
-              </w:rPr>
-              <w:t>T</w:t>
-            </w:r>
-          </w:p>
-        </w:tc>
-      </w:tr>
-    </w:tbl>
-    <w:p>
-      <w:r>
-        <w:t>EIDA-</w:t>
-      </w:r>
-    </w:p>
-    <w:p>
-      <w:pPr>
-        <w:pStyle w:val="Heading2"/>
-      </w:pPr>
-      <w:r>
-        <w:t>Software Maintenance</w:t>
-      </w:r>
-    </w:p>
-    <w:p>
-      <w:pPr>
-        <w:pStyle w:val="Heading3"/>
-      </w:pPr>
-      <w:r>
-        <w:t>Payload On-Board Software Maintenance</w:t>
-      </w:r>
-    </w:p>
-    <w:tbl>
-      <w:tblPr>
-        <w:tblW w:w="5000" w:type="pct"/>
-        <w:tblStyle w:val="TableGridFirstRowColummShadow"/>
-      </w:tblPr>
-      <w:tr>
-        <w:tc>
-          <w:tcPr>
-            <w:tcW w:w="1000" w:type="pct"/>
-          </w:tcPr>
-          <w:p>
-            <w:r>
-              <w:rPr>
-                <w:b/>
-              </w:rPr>
-              <w:t>Name</w:t>
-            </w:r>
-          </w:p>
-        </w:tc>
-        <w:tc>
-          <w:tcPr>
-					</w:tcPr>
-          <w:p>
-            <w:r>
-              <w:rPr>
-                <w:b/>
-              </w:rPr>
-              <w:t>R-188</w:t>
+              <w:t>R-375</w:t>
             </w:r>
           </w:p>
         </w:tc>

</xml_diff>